<commit_message>
Add script to replace images in word
</commit_message>
<xml_diff>
--- a/scripts/report.docx
+++ b/scripts/report.docx
@@ -33,6 +33,10 @@
     <w:p>
       <w:pPr>
         <w:pStyle w:val="Berschrift1"/>
+        <w:numPr>
+          <w:ilvl w:val="0"/>
+          <w:numId w:val="2"/>
+        </w:numPr>
         <w:bidi w:val="0"/>
         <w:jc w:val="left"/>
         <w:rPr/>
@@ -55,6 +59,7 @@
         <w:rPr>
           <w:rFonts w:ascii="Verdana" w:hAnsi="Verdana"/>
         </w:rPr>
+        <w:t xml:space="preserve">Lorem ipsum dolor sit amet, consectetur adipiscing elit. Nunc mattis eleifend justo non luctus. Interdum et malesuada fames ac ante ipsum primis in faucibus. Aenean molestie libero ac fringilla imperdiet. Class aptent taciti sociosqu ad litora torquent per conubia nostra, per inceptos himenaeos. Aliquam facilisis justo ut augue dignissim cursus. Donec interdum sit amet lectus eget sollicitudin. Donec id mi malesuada, ornare mi at, molestie lorem. Etiam ullamcorper mauris nec eros euismod bibendum. Pellentesque vitae enim venenatis, vulputate massa ultrices, pharetra justo. Donec consectetur mauris erat, vitae dignissim nisi dapibus in. Etiam ornare aliquet turpis, eu blandit lacus facilisis ac. Pellentesque mattis elit eget dignissim euismod. </w:t>
       </w:r>
     </w:p>
     <w:p>
@@ -70,7 +75,20 @@
         <w:rPr>
           <w:rFonts w:ascii="Verdana" w:hAnsi="Verdana"/>
         </w:rPr>
-        <w:t>Figure 1 shows part of a very important Excel worksheet.</w:t>
+      </w:r>
+    </w:p>
+    <w:p>
+      <w:pPr>
+        <w:pStyle w:val="Berschrift1"/>
+        <w:rPr/>
+      </w:pPr>
+      <w:r>
+        <w:rPr/>
+        <w:t>C</w:t>
+      </w:r>
+      <w:r>
+        <w:rPr/>
+        <w:t>olors</w:t>
       </w:r>
     </w:p>
     <w:p>
@@ -87,6 +105,890 @@
           <w:rFonts w:ascii="Verdana" w:hAnsi="Verdana"/>
         </w:rPr>
       </w:r>
+      <w:r>
+        <mc:AlternateContent>
+          <mc:Choice Requires="wps">
+            <w:drawing>
+              <wp:anchor behindDoc="0" distT="0" distB="0" distL="0" distR="0" simplePos="0" locked="0" layoutInCell="1" allowOverlap="1" relativeHeight="2">
+                <wp:simplePos x="0" y="0"/>
+                <wp:positionH relativeFrom="column">
+                  <wp:posOffset>80010</wp:posOffset>
+                </wp:positionH>
+                <wp:positionV relativeFrom="paragraph">
+                  <wp:posOffset>95250</wp:posOffset>
+                </wp:positionV>
+                <wp:extent cx="3048000" cy="2156460"/>
+                <wp:effectExtent l="0" t="0" r="0" b="0"/>
+                <wp:wrapTopAndBottom/>
+                <wp:docPr id="1" name="Rahmen2"/>
+                <a:graphic xmlns:a="http://schemas.openxmlformats.org/drawingml/2006/main">
+                  <a:graphicData uri="http://schemas.microsoft.com/office/word/2010/wordprocessingShape">
+                    <wps:wsp>
+                      <wps:cNvSpPr txBox="1"/>
+                      <wps:spPr>
+                        <a:xfrm>
+                          <a:off x="0" y="0"/>
+                          <a:ext cx="3048000" cy="2156460"/>
+                        </a:xfrm>
+                        <a:prstGeom prst="rect"/>
+                      </wps:spPr>
+                      <wps:txbx>
+                        <w:txbxContent>
+                          <w:p>
+                            <w:pPr>
+                              <w:pStyle w:val="Abbildung"/>
+                              <w:spacing w:before="120" w:after="120"/>
+                              <w:rPr/>
+                            </w:pPr>
+                            <w:r>
+                              <w:rPr/>
+                              <w:t xml:space="preserve">Abbildung </w:t>
+                              <w:drawing>
+                                <wp:inline distT="0" distB="0" distL="0" distR="0">
+                                  <wp:extent cx="3048000" cy="1905000"/>
+                                  <wp:effectExtent l="0" t="0" r="0" b="0"/>
+                                  <wp:docPr id="2" name="Bild2" descr=""/>
+                                  <wp:cNvGraphicFramePr>
+                                    <a:graphicFrameLocks xmlns:a="http://schemas.openxmlformats.org/drawingml/2006/main" noChangeAspect="1"/>
+                                  </wp:cNvGraphicFramePr>
+                                  <a:graphic xmlns:a="http://schemas.openxmlformats.org/drawingml/2006/main">
+                                    <a:graphicData uri="http://schemas.openxmlformats.org/drawingml/2006/picture">
+                                      <pic:pic xmlns:pic="http://schemas.openxmlformats.org/drawingml/2006/picture">
+                                        <pic:nvPicPr>
+                                          <pic:cNvPr id="2" name="Bild2" descr=""/>
+                                          <pic:cNvPicPr>
+                                            <a:picLocks noChangeAspect="1" noChangeArrowheads="1"/>
+                                          </pic:cNvPicPr>
+                                        </pic:nvPicPr>
+                                        <pic:blipFill>
+                                          <a:blip r:embed="rId2"/>
+                                          <a:stretch>
+                                            <a:fillRect/>
+                                          </a:stretch>
+                                        </pic:blipFill>
+                                        <pic:spPr bwMode="auto">
+                                          <a:xfrm>
+                                            <a:off x="0" y="0"/>
+                                            <a:ext cx="3048000" cy="1905000"/>
+                                          </a:xfrm>
+                                          <a:prstGeom prst="rect">
+                                            <a:avLst/>
+                                          </a:prstGeom>
+                                        </pic:spPr>
+                                      </pic:pic>
+                                    </a:graphicData>
+                                  </a:graphic>
+                                </wp:inline>
+                              </w:drawing>
+                            </w:r>
+                            <w:r>
+                              <w:rPr/>
+                              <w:fldChar w:fldCharType="begin"/>
+                            </w:r>
+                            <w:r>
+                              <w:rPr/>
+                              <w:instrText> SEQ Abbildung \* ARABIC </w:instrText>
+                            </w:r>
+                            <w:r>
+                              <w:rPr/>
+                              <w:fldChar w:fldCharType="separate"/>
+                            </w:r>
+                            <w:r>
+                              <w:rPr/>
+                              <w:t>1</w:t>
+                            </w:r>
+                            <w:r>
+                              <w:rPr/>
+                              <w:fldChar w:fldCharType="end"/>
+                            </w:r>
+                            <w:r>
+                              <w:rPr/>
+                              <w:t xml:space="preserve">: </w:t>
+                            </w:r>
+                            <w:r>
+                              <w:rPr/>
+                              <w:t>C</w:t>
+                            </w:r>
+                            <w:r>
+                              <w:rPr/>
+                              <w:t>olor</w:t>
+                            </w:r>
+                          </w:p>
+                        </w:txbxContent>
+                      </wps:txbx>
+                      <wps:bodyPr anchor="t" lIns="0" tIns="0" rIns="0" bIns="0">
+                        <a:noAutofit/>
+                      </wps:bodyPr>
+                    </wps:wsp>
+                  </a:graphicData>
+                </a:graphic>
+              </wp:anchor>
+            </w:drawing>
+          </mc:Choice>
+          <mc:Fallback>
+            <w:pict>
+              <v:rect style="position:absolute;rotation:0;width:240pt;height:169.8pt;mso-wrap-distance-left:0pt;mso-wrap-distance-right:0pt;mso-wrap-distance-top:0pt;mso-wrap-distance-bottom:0pt;margin-top:7.5pt;mso-position-vertical-relative:text;margin-left:6.3pt;mso-position-horizontal-relative:text">
+                <v:textbox inset="0in,0in,0in,0in">
+                  <w:txbxContent>
+                    <w:p>
+                      <w:pPr>
+                        <w:pStyle w:val="Abbildung"/>
+                        <w:spacing w:before="120" w:after="120"/>
+                        <w:rPr/>
+                      </w:pPr>
+                      <w:r>
+                        <w:rPr/>
+                        <w:t xml:space="preserve">Abbildung </w:t>
+                        <w:drawing>
+                          <wp:inline distT="0" distB="0" distL="0" distR="0">
+                            <wp:extent cx="3048000" cy="1905000"/>
+                            <wp:effectExtent l="0" t="0" r="0" b="0"/>
+                            <wp:docPr id="3" name="Bild2" descr=""/>
+                            <wp:cNvGraphicFramePr>
+                              <a:graphicFrameLocks xmlns:a="http://schemas.openxmlformats.org/drawingml/2006/main" noChangeAspect="1"/>
+                            </wp:cNvGraphicFramePr>
+                            <a:graphic xmlns:a="http://schemas.openxmlformats.org/drawingml/2006/main">
+                              <a:graphicData uri="http://schemas.openxmlformats.org/drawingml/2006/picture">
+                                <pic:pic xmlns:pic="http://schemas.openxmlformats.org/drawingml/2006/picture">
+                                  <pic:nvPicPr>
+                                    <pic:cNvPr id="3" name="Bild2" descr=""/>
+                                    <pic:cNvPicPr>
+                                      <a:picLocks noChangeAspect="1" noChangeArrowheads="1"/>
+                                    </pic:cNvPicPr>
+                                  </pic:nvPicPr>
+                                  <pic:blipFill>
+                                    <a:blip r:embed="rId2"/>
+                                    <a:stretch>
+                                      <a:fillRect/>
+                                    </a:stretch>
+                                  </pic:blipFill>
+                                  <pic:spPr bwMode="auto">
+                                    <a:xfrm>
+                                      <a:off x="0" y="0"/>
+                                      <a:ext cx="3048000" cy="1905000"/>
+                                    </a:xfrm>
+                                    <a:prstGeom prst="rect">
+                                      <a:avLst/>
+                                    </a:prstGeom>
+                                  </pic:spPr>
+                                </pic:pic>
+                              </a:graphicData>
+                            </a:graphic>
+                          </wp:inline>
+                        </w:drawing>
+                      </w:r>
+                      <w:r>
+                        <w:rPr/>
+                        <w:fldChar w:fldCharType="begin"/>
+                      </w:r>
+                      <w:r>
+                        <w:rPr/>
+                        <w:instrText> SEQ Abbildung \* ARABIC </w:instrText>
+                      </w:r>
+                      <w:r>
+                        <w:rPr/>
+                        <w:fldChar w:fldCharType="separate"/>
+                      </w:r>
+                      <w:r>
+                        <w:rPr/>
+                        <w:t>1</w:t>
+                      </w:r>
+                      <w:r>
+                        <w:rPr/>
+                        <w:fldChar w:fldCharType="end"/>
+                      </w:r>
+                      <w:r>
+                        <w:rPr/>
+                        <w:t xml:space="preserve">: </w:t>
+                      </w:r>
+                      <w:r>
+                        <w:rPr/>
+                        <w:t>C</w:t>
+                      </w:r>
+                      <w:r>
+                        <w:rPr/>
+                        <w:t>olor</w:t>
+                      </w:r>
+                    </w:p>
+                  </w:txbxContent>
+                </v:textbox>
+                <w10:wrap type="topAndBottom"/>
+              </v:rect>
+            </w:pict>
+          </mc:Fallback>
+        </mc:AlternateContent>
+      </w:r>
+      <w:r>
+        <mc:AlternateContent>
+          <mc:Choice Requires="wps">
+            <w:drawing>
+              <wp:anchor behindDoc="0" distT="0" distB="0" distL="0" distR="0" simplePos="0" locked="0" layoutInCell="1" allowOverlap="1" relativeHeight="4">
+                <wp:simplePos x="0" y="0"/>
+                <wp:positionH relativeFrom="column">
+                  <wp:posOffset>3242310</wp:posOffset>
+                </wp:positionH>
+                <wp:positionV relativeFrom="paragraph">
+                  <wp:posOffset>95250</wp:posOffset>
+                </wp:positionV>
+                <wp:extent cx="3048000" cy="2156460"/>
+                <wp:effectExtent l="0" t="0" r="0" b="0"/>
+                <wp:wrapSquare wrapText="largest"/>
+                <wp:docPr id="4" name="Rahmen1"/>
+                <a:graphic xmlns:a="http://schemas.openxmlformats.org/drawingml/2006/main">
+                  <a:graphicData uri="http://schemas.microsoft.com/office/word/2010/wordprocessingShape">
+                    <wps:wsp>
+                      <wps:cNvSpPr txBox="1"/>
+                      <wps:spPr>
+                        <a:xfrm>
+                          <a:off x="0" y="0"/>
+                          <a:ext cx="3048000" cy="2156460"/>
+                        </a:xfrm>
+                        <a:prstGeom prst="rect"/>
+                      </wps:spPr>
+                      <wps:txbx>
+                        <w:txbxContent>
+                          <w:p>
+                            <w:pPr>
+                              <w:pStyle w:val="Abbildung"/>
+                              <w:spacing w:before="120" w:after="120"/>
+                              <w:rPr/>
+                            </w:pPr>
+                            <w:r>
+                              <w:rPr/>
+                              <w:t xml:space="preserve">Abbildung </w:t>
+                              <w:drawing>
+                                <wp:inline distT="0" distB="0" distL="0" distR="0">
+                                  <wp:extent cx="3048000" cy="1905000"/>
+                                  <wp:effectExtent l="0" t="0" r="0" b="0"/>
+                                  <wp:docPr id="5" name="Bild3" descr=""/>
+                                  <wp:cNvGraphicFramePr>
+                                    <a:graphicFrameLocks xmlns:a="http://schemas.openxmlformats.org/drawingml/2006/main" noChangeAspect="1"/>
+                                  </wp:cNvGraphicFramePr>
+                                  <a:graphic xmlns:a="http://schemas.openxmlformats.org/drawingml/2006/main">
+                                    <a:graphicData uri="http://schemas.openxmlformats.org/drawingml/2006/picture">
+                                      <pic:pic xmlns:pic="http://schemas.openxmlformats.org/drawingml/2006/picture">
+                                        <pic:nvPicPr>
+                                          <pic:cNvPr id="5" name="Bild3" descr=""/>
+                                          <pic:cNvPicPr>
+                                            <a:picLocks noChangeAspect="1" noChangeArrowheads="1"/>
+                                          </pic:cNvPicPr>
+                                        </pic:nvPicPr>
+                                        <pic:blipFill>
+                                          <a:blip r:embed="rId3"/>
+                                          <a:stretch>
+                                            <a:fillRect/>
+                                          </a:stretch>
+                                        </pic:blipFill>
+                                        <pic:spPr bwMode="auto">
+                                          <a:xfrm>
+                                            <a:off x="0" y="0"/>
+                                            <a:ext cx="3048000" cy="1905000"/>
+                                          </a:xfrm>
+                                          <a:prstGeom prst="rect">
+                                            <a:avLst/>
+                                          </a:prstGeom>
+                                        </pic:spPr>
+                                      </pic:pic>
+                                    </a:graphicData>
+                                  </a:graphic>
+                                </wp:inline>
+                              </w:drawing>
+                            </w:r>
+                            <w:r>
+                              <w:rPr/>
+                              <w:fldChar w:fldCharType="begin"/>
+                            </w:r>
+                            <w:r>
+                              <w:rPr/>
+                              <w:instrText> SEQ Abbildung \* ARABIC </w:instrText>
+                            </w:r>
+                            <w:r>
+                              <w:rPr/>
+                              <w:fldChar w:fldCharType="separate"/>
+                            </w:r>
+                            <w:r>
+                              <w:rPr/>
+                              <w:t>2</w:t>
+                            </w:r>
+                            <w:r>
+                              <w:rPr/>
+                              <w:fldChar w:fldCharType="end"/>
+                            </w:r>
+                            <w:r>
+                              <w:rPr/>
+                              <w:t>: Another color</w:t>
+                            </w:r>
+                          </w:p>
+                        </w:txbxContent>
+                      </wps:txbx>
+                      <wps:bodyPr anchor="t" lIns="0" tIns="0" rIns="0" bIns="0">
+                        <a:noAutofit/>
+                      </wps:bodyPr>
+                    </wps:wsp>
+                  </a:graphicData>
+                </a:graphic>
+              </wp:anchor>
+            </w:drawing>
+          </mc:Choice>
+          <mc:Fallback>
+            <w:pict>
+              <v:rect style="position:absolute;rotation:0;width:240pt;height:169.8pt;mso-wrap-distance-left:0pt;mso-wrap-distance-right:0pt;mso-wrap-distance-top:0pt;mso-wrap-distance-bottom:0pt;margin-top:7.5pt;mso-position-vertical-relative:text;margin-left:255.3pt;mso-position-horizontal-relative:text">
+                <v:textbox inset="0in,0in,0in,0in">
+                  <w:txbxContent>
+                    <w:p>
+                      <w:pPr>
+                        <w:pStyle w:val="Abbildung"/>
+                        <w:spacing w:before="120" w:after="120"/>
+                        <w:rPr/>
+                      </w:pPr>
+                      <w:r>
+                        <w:rPr/>
+                        <w:t xml:space="preserve">Abbildung </w:t>
+                        <w:drawing>
+                          <wp:inline distT="0" distB="0" distL="0" distR="0">
+                            <wp:extent cx="3048000" cy="1905000"/>
+                            <wp:effectExtent l="0" t="0" r="0" b="0"/>
+                            <wp:docPr id="6" name="Bild3" descr=""/>
+                            <wp:cNvGraphicFramePr>
+                              <a:graphicFrameLocks xmlns:a="http://schemas.openxmlformats.org/drawingml/2006/main" noChangeAspect="1"/>
+                            </wp:cNvGraphicFramePr>
+                            <a:graphic xmlns:a="http://schemas.openxmlformats.org/drawingml/2006/main">
+                              <a:graphicData uri="http://schemas.openxmlformats.org/drawingml/2006/picture">
+                                <pic:pic xmlns:pic="http://schemas.openxmlformats.org/drawingml/2006/picture">
+                                  <pic:nvPicPr>
+                                    <pic:cNvPr id="6" name="Bild3" descr=""/>
+                                    <pic:cNvPicPr>
+                                      <a:picLocks noChangeAspect="1" noChangeArrowheads="1"/>
+                                    </pic:cNvPicPr>
+                                  </pic:nvPicPr>
+                                  <pic:blipFill>
+                                    <a:blip r:embed="rId3"/>
+                                    <a:stretch>
+                                      <a:fillRect/>
+                                    </a:stretch>
+                                  </pic:blipFill>
+                                  <pic:spPr bwMode="auto">
+                                    <a:xfrm>
+                                      <a:off x="0" y="0"/>
+                                      <a:ext cx="3048000" cy="1905000"/>
+                                    </a:xfrm>
+                                    <a:prstGeom prst="rect">
+                                      <a:avLst/>
+                                    </a:prstGeom>
+                                  </pic:spPr>
+                                </pic:pic>
+                              </a:graphicData>
+                            </a:graphic>
+                          </wp:inline>
+                        </w:drawing>
+                      </w:r>
+                      <w:r>
+                        <w:rPr/>
+                        <w:fldChar w:fldCharType="begin"/>
+                      </w:r>
+                      <w:r>
+                        <w:rPr/>
+                        <w:instrText> SEQ Abbildung \* ARABIC </w:instrText>
+                      </w:r>
+                      <w:r>
+                        <w:rPr/>
+                        <w:fldChar w:fldCharType="separate"/>
+                      </w:r>
+                      <w:r>
+                        <w:rPr/>
+                        <w:t>2</w:t>
+                      </w:r>
+                      <w:r>
+                        <w:rPr/>
+                        <w:fldChar w:fldCharType="end"/>
+                      </w:r>
+                      <w:r>
+                        <w:rPr/>
+                        <w:t>: Another color</w:t>
+                      </w:r>
+                    </w:p>
+                  </w:txbxContent>
+                </v:textbox>
+                <w10:wrap type="square" side="largest"/>
+              </v:rect>
+            </w:pict>
+          </mc:Fallback>
+        </mc:AlternateContent>
+      </w:r>
+      <w:r>
+        <mc:AlternateContent>
+          <mc:Choice Requires="wps">
+            <w:drawing>
+              <wp:anchor behindDoc="0" distT="0" distB="0" distL="0" distR="0" simplePos="0" locked="0" layoutInCell="1" allowOverlap="1" relativeHeight="6">
+                <wp:simplePos x="0" y="0"/>
+                <wp:positionH relativeFrom="column">
+                  <wp:posOffset>70485</wp:posOffset>
+                </wp:positionH>
+                <wp:positionV relativeFrom="paragraph">
+                  <wp:posOffset>2317115</wp:posOffset>
+                </wp:positionV>
+                <wp:extent cx="3048000" cy="2156460"/>
+                <wp:effectExtent l="0" t="0" r="0" b="0"/>
+                <wp:wrapTopAndBottom/>
+                <wp:docPr id="7" name="Rahmen3"/>
+                <a:graphic xmlns:a="http://schemas.openxmlformats.org/drawingml/2006/main">
+                  <a:graphicData uri="http://schemas.microsoft.com/office/word/2010/wordprocessingShape">
+                    <wps:wsp>
+                      <wps:cNvSpPr txBox="1"/>
+                      <wps:spPr>
+                        <a:xfrm>
+                          <a:off x="0" y="0"/>
+                          <a:ext cx="3048000" cy="2156460"/>
+                        </a:xfrm>
+                        <a:prstGeom prst="rect"/>
+                      </wps:spPr>
+                      <wps:txbx>
+                        <w:txbxContent>
+                          <w:p>
+                            <w:pPr>
+                              <w:pStyle w:val="Abbildung"/>
+                              <w:spacing w:before="120" w:after="120"/>
+                              <w:rPr/>
+                            </w:pPr>
+                            <w:r>
+                              <w:rPr/>
+                              <w:t xml:space="preserve">Abbildung </w:t>
+                              <w:drawing>
+                                <wp:inline distT="0" distB="0" distL="0" distR="0">
+                                  <wp:extent cx="3048000" cy="1905000"/>
+                                  <wp:effectExtent l="0" t="0" r="0" b="0"/>
+                                  <wp:docPr id="8" name="Bild1" descr=""/>
+                                  <wp:cNvGraphicFramePr>
+                                    <a:graphicFrameLocks xmlns:a="http://schemas.openxmlformats.org/drawingml/2006/main" noChangeAspect="1"/>
+                                  </wp:cNvGraphicFramePr>
+                                  <a:graphic xmlns:a="http://schemas.openxmlformats.org/drawingml/2006/main">
+                                    <a:graphicData uri="http://schemas.openxmlformats.org/drawingml/2006/picture">
+                                      <pic:pic xmlns:pic="http://schemas.openxmlformats.org/drawingml/2006/picture">
+                                        <pic:nvPicPr>
+                                          <pic:cNvPr id="8" name="Bild1" descr=""/>
+                                          <pic:cNvPicPr>
+                                            <a:picLocks noChangeAspect="1" noChangeArrowheads="1"/>
+                                          </pic:cNvPicPr>
+                                        </pic:nvPicPr>
+                                        <pic:blipFill>
+                                          <a:blip r:embed="rId4"/>
+                                          <a:stretch>
+                                            <a:fillRect/>
+                                          </a:stretch>
+                                        </pic:blipFill>
+                                        <pic:spPr bwMode="auto">
+                                          <a:xfrm>
+                                            <a:off x="0" y="0"/>
+                                            <a:ext cx="3048000" cy="1905000"/>
+                                          </a:xfrm>
+                                          <a:prstGeom prst="rect">
+                                            <a:avLst/>
+                                          </a:prstGeom>
+                                        </pic:spPr>
+                                      </pic:pic>
+                                    </a:graphicData>
+                                  </a:graphic>
+                                </wp:inline>
+                              </w:drawing>
+                            </w:r>
+                            <w:r>
+                              <w:rPr/>
+                              <w:fldChar w:fldCharType="begin"/>
+                            </w:r>
+                            <w:r>
+                              <w:rPr/>
+                              <w:instrText> SEQ Abbildung \* ARABIC </w:instrText>
+                            </w:r>
+                            <w:r>
+                              <w:rPr/>
+                              <w:fldChar w:fldCharType="separate"/>
+                            </w:r>
+                            <w:r>
+                              <w:rPr/>
+                              <w:t>3</w:t>
+                            </w:r>
+                            <w:r>
+                              <w:rPr/>
+                              <w:fldChar w:fldCharType="end"/>
+                            </w:r>
+                            <w:r>
+                              <w:rPr/>
+                              <w:t xml:space="preserve">: </w:t>
+                            </w:r>
+                            <w:r>
+                              <w:rPr>
+                                <w:rFonts w:eastAsia="Noto Serif CJK SC" w:cs="Lohit Devanagari"/>
+                                <w:i/>
+                                <w:iCs/>
+                                <w:color w:val="auto"/>
+                                <w:kern w:val="2"/>
+                                <w:sz w:val="24"/>
+                                <w:szCs w:val="24"/>
+                                <w:lang w:val="de-DE" w:eastAsia="zh-CN" w:bidi="hi-IN"/>
+                              </w:rPr>
+                              <w:t>Yet another color</w:t>
+                            </w:r>
+                          </w:p>
+                        </w:txbxContent>
+                      </wps:txbx>
+                      <wps:bodyPr anchor="t" lIns="0" tIns="0" rIns="0" bIns="0">
+                        <a:noAutofit/>
+                      </wps:bodyPr>
+                    </wps:wsp>
+                  </a:graphicData>
+                </a:graphic>
+              </wp:anchor>
+            </w:drawing>
+          </mc:Choice>
+          <mc:Fallback>
+            <w:pict>
+              <v:rect style="position:absolute;rotation:0;width:240pt;height:169.8pt;mso-wrap-distance-left:0pt;mso-wrap-distance-right:0pt;mso-wrap-distance-top:0pt;mso-wrap-distance-bottom:0pt;margin-top:182.45pt;mso-position-vertical-relative:text;margin-left:5.55pt;mso-position-horizontal-relative:text">
+                <v:textbox inset="0in,0in,0in,0in">
+                  <w:txbxContent>
+                    <w:p>
+                      <w:pPr>
+                        <w:pStyle w:val="Abbildung"/>
+                        <w:spacing w:before="120" w:after="120"/>
+                        <w:rPr/>
+                      </w:pPr>
+                      <w:r>
+                        <w:rPr/>
+                        <w:t xml:space="preserve">Abbildung </w:t>
+                        <w:drawing>
+                          <wp:inline distT="0" distB="0" distL="0" distR="0">
+                            <wp:extent cx="3048000" cy="1905000"/>
+                            <wp:effectExtent l="0" t="0" r="0" b="0"/>
+                            <wp:docPr id="9" name="Bild1" descr=""/>
+                            <wp:cNvGraphicFramePr>
+                              <a:graphicFrameLocks xmlns:a="http://schemas.openxmlformats.org/drawingml/2006/main" noChangeAspect="1"/>
+                            </wp:cNvGraphicFramePr>
+                            <a:graphic xmlns:a="http://schemas.openxmlformats.org/drawingml/2006/main">
+                              <a:graphicData uri="http://schemas.openxmlformats.org/drawingml/2006/picture">
+                                <pic:pic xmlns:pic="http://schemas.openxmlformats.org/drawingml/2006/picture">
+                                  <pic:nvPicPr>
+                                    <pic:cNvPr id="9" name="Bild1" descr=""/>
+                                    <pic:cNvPicPr>
+                                      <a:picLocks noChangeAspect="1" noChangeArrowheads="1"/>
+                                    </pic:cNvPicPr>
+                                  </pic:nvPicPr>
+                                  <pic:blipFill>
+                                    <a:blip r:embed="rId4"/>
+                                    <a:stretch>
+                                      <a:fillRect/>
+                                    </a:stretch>
+                                  </pic:blipFill>
+                                  <pic:spPr bwMode="auto">
+                                    <a:xfrm>
+                                      <a:off x="0" y="0"/>
+                                      <a:ext cx="3048000" cy="1905000"/>
+                                    </a:xfrm>
+                                    <a:prstGeom prst="rect">
+                                      <a:avLst/>
+                                    </a:prstGeom>
+                                  </pic:spPr>
+                                </pic:pic>
+                              </a:graphicData>
+                            </a:graphic>
+                          </wp:inline>
+                        </w:drawing>
+                      </w:r>
+                      <w:r>
+                        <w:rPr/>
+                        <w:fldChar w:fldCharType="begin"/>
+                      </w:r>
+                      <w:r>
+                        <w:rPr/>
+                        <w:instrText> SEQ Abbildung \* ARABIC </w:instrText>
+                      </w:r>
+                      <w:r>
+                        <w:rPr/>
+                        <w:fldChar w:fldCharType="separate"/>
+                      </w:r>
+                      <w:r>
+                        <w:rPr/>
+                        <w:t>3</w:t>
+                      </w:r>
+                      <w:r>
+                        <w:rPr/>
+                        <w:fldChar w:fldCharType="end"/>
+                      </w:r>
+                      <w:r>
+                        <w:rPr/>
+                        <w:t xml:space="preserve">: </w:t>
+                      </w:r>
+                      <w:r>
+                        <w:rPr>
+                          <w:rFonts w:eastAsia="Noto Serif CJK SC" w:cs="Lohit Devanagari"/>
+                          <w:i/>
+                          <w:iCs/>
+                          <w:color w:val="auto"/>
+                          <w:kern w:val="2"/>
+                          <w:sz w:val="24"/>
+                          <w:szCs w:val="24"/>
+                          <w:lang w:val="de-DE" w:eastAsia="zh-CN" w:bidi="hi-IN"/>
+                        </w:rPr>
+                        <w:t>Yet another color</w:t>
+                      </w:r>
+                    </w:p>
+                  </w:txbxContent>
+                </v:textbox>
+                <w10:wrap type="topAndBottom"/>
+              </v:rect>
+            </w:pict>
+          </mc:Fallback>
+        </mc:AlternateContent>
+      </w:r>
+      <w:r>
+        <mc:AlternateContent>
+          <mc:Choice Requires="wps">
+            <w:drawing>
+              <wp:anchor behindDoc="0" distT="0" distB="0" distL="0" distR="0" simplePos="0" locked="0" layoutInCell="1" allowOverlap="1" relativeHeight="8">
+                <wp:simplePos x="0" y="0"/>
+                <wp:positionH relativeFrom="column">
+                  <wp:posOffset>3213100</wp:posOffset>
+                </wp:positionH>
+                <wp:positionV relativeFrom="paragraph">
+                  <wp:posOffset>2326640</wp:posOffset>
+                </wp:positionV>
+                <wp:extent cx="3048000" cy="2156460"/>
+                <wp:effectExtent l="0" t="0" r="0" b="0"/>
+                <wp:wrapSquare wrapText="largest"/>
+                <wp:docPr id="10" name="Rahmen4"/>
+                <a:graphic xmlns:a="http://schemas.openxmlformats.org/drawingml/2006/main">
+                  <a:graphicData uri="http://schemas.microsoft.com/office/word/2010/wordprocessingShape">
+                    <wps:wsp>
+                      <wps:cNvSpPr txBox="1"/>
+                      <wps:spPr>
+                        <a:xfrm>
+                          <a:off x="0" y="0"/>
+                          <a:ext cx="3048000" cy="2156460"/>
+                        </a:xfrm>
+                        <a:prstGeom prst="rect"/>
+                      </wps:spPr>
+                      <wps:txbx>
+                        <w:txbxContent>
+                          <w:p>
+                            <w:pPr>
+                              <w:pStyle w:val="Abbildung"/>
+                              <w:spacing w:before="120" w:after="120"/>
+                              <w:rPr/>
+                            </w:pPr>
+                            <w:r>
+                              <w:rPr/>
+                              <w:t xml:space="preserve">Abbildung </w:t>
+                              <w:drawing>
+                                <wp:inline distT="0" distB="0" distL="0" distR="0">
+                                  <wp:extent cx="3048000" cy="1905000"/>
+                                  <wp:effectExtent l="0" t="0" r="0" b="0"/>
+                                  <wp:docPr id="11" name="Bild4" descr=""/>
+                                  <wp:cNvGraphicFramePr>
+                                    <a:graphicFrameLocks xmlns:a="http://schemas.openxmlformats.org/drawingml/2006/main" noChangeAspect="1"/>
+                                  </wp:cNvGraphicFramePr>
+                                  <a:graphic xmlns:a="http://schemas.openxmlformats.org/drawingml/2006/main">
+                                    <a:graphicData uri="http://schemas.openxmlformats.org/drawingml/2006/picture">
+                                      <pic:pic xmlns:pic="http://schemas.openxmlformats.org/drawingml/2006/picture">
+                                        <pic:nvPicPr>
+                                          <pic:cNvPr id="11" name="Bild4" descr=""/>
+                                          <pic:cNvPicPr>
+                                            <a:picLocks noChangeAspect="1" noChangeArrowheads="1"/>
+                                          </pic:cNvPicPr>
+                                        </pic:nvPicPr>
+                                        <pic:blipFill>
+                                          <a:blip r:embed="rId5"/>
+                                          <a:stretch>
+                                            <a:fillRect/>
+                                          </a:stretch>
+                                        </pic:blipFill>
+                                        <pic:spPr bwMode="auto">
+                                          <a:xfrm>
+                                            <a:off x="0" y="0"/>
+                                            <a:ext cx="3048000" cy="1905000"/>
+                                          </a:xfrm>
+                                          <a:prstGeom prst="rect">
+                                            <a:avLst/>
+                                          </a:prstGeom>
+                                        </pic:spPr>
+                                      </pic:pic>
+                                    </a:graphicData>
+                                  </a:graphic>
+                                </wp:inline>
+                              </w:drawing>
+                            </w:r>
+                            <w:r>
+                              <w:rPr/>
+                              <w:fldChar w:fldCharType="begin"/>
+                            </w:r>
+                            <w:r>
+                              <w:rPr/>
+                              <w:instrText> SEQ Abbildung \* ARABIC </w:instrText>
+                            </w:r>
+                            <w:r>
+                              <w:rPr/>
+                              <w:fldChar w:fldCharType="separate"/>
+                            </w:r>
+                            <w:r>
+                              <w:rPr/>
+                              <w:t>4</w:t>
+                            </w:r>
+                            <w:r>
+                              <w:rPr/>
+                              <w:fldChar w:fldCharType="end"/>
+                            </w:r>
+                            <w:r>
+                              <w:rPr/>
+                              <w:t xml:space="preserve">: </w:t>
+                            </w:r>
+                            <w:r>
+                              <w:rPr>
+                                <w:rFonts w:eastAsia="Noto Serif CJK SC" w:cs="Lohit Devanagari"/>
+                                <w:i/>
+                                <w:iCs/>
+                                <w:color w:val="auto"/>
+                                <w:kern w:val="2"/>
+                                <w:sz w:val="24"/>
+                                <w:szCs w:val="24"/>
+                                <w:lang w:val="de-DE" w:eastAsia="zh-CN" w:bidi="hi-IN"/>
+                              </w:rPr>
+                              <w:t>Last</w:t>
+                            </w:r>
+                            <w:r>
+                              <w:rPr/>
+                              <w:t xml:space="preserve"> color</w:t>
+                            </w:r>
+                          </w:p>
+                        </w:txbxContent>
+                      </wps:txbx>
+                      <wps:bodyPr anchor="t" lIns="0" tIns="0" rIns="0" bIns="0">
+                        <a:noAutofit/>
+                      </wps:bodyPr>
+                    </wps:wsp>
+                  </a:graphicData>
+                </a:graphic>
+              </wp:anchor>
+            </w:drawing>
+          </mc:Choice>
+          <mc:Fallback>
+            <w:pict>
+              <v:rect style="position:absolute;rotation:0;width:240pt;height:169.8pt;mso-wrap-distance-left:0pt;mso-wrap-distance-right:0pt;mso-wrap-distance-top:0pt;mso-wrap-distance-bottom:0pt;margin-top:183.2pt;mso-position-vertical-relative:text;margin-left:253pt;mso-position-horizontal-relative:text">
+                <v:textbox inset="0in,0in,0in,0in">
+                  <w:txbxContent>
+                    <w:p>
+                      <w:pPr>
+                        <w:pStyle w:val="Abbildung"/>
+                        <w:spacing w:before="120" w:after="120"/>
+                        <w:rPr/>
+                      </w:pPr>
+                      <w:r>
+                        <w:rPr/>
+                        <w:t xml:space="preserve">Abbildung </w:t>
+                        <w:drawing>
+                          <wp:inline distT="0" distB="0" distL="0" distR="0">
+                            <wp:extent cx="3048000" cy="1905000"/>
+                            <wp:effectExtent l="0" t="0" r="0" b="0"/>
+                            <wp:docPr id="12" name="Bild4" descr=""/>
+                            <wp:cNvGraphicFramePr>
+                              <a:graphicFrameLocks xmlns:a="http://schemas.openxmlformats.org/drawingml/2006/main" noChangeAspect="1"/>
+                            </wp:cNvGraphicFramePr>
+                            <a:graphic xmlns:a="http://schemas.openxmlformats.org/drawingml/2006/main">
+                              <a:graphicData uri="http://schemas.openxmlformats.org/drawingml/2006/picture">
+                                <pic:pic xmlns:pic="http://schemas.openxmlformats.org/drawingml/2006/picture">
+                                  <pic:nvPicPr>
+                                    <pic:cNvPr id="12" name="Bild4" descr=""/>
+                                    <pic:cNvPicPr>
+                                      <a:picLocks noChangeAspect="1" noChangeArrowheads="1"/>
+                                    </pic:cNvPicPr>
+                                  </pic:nvPicPr>
+                                  <pic:blipFill>
+                                    <a:blip r:embed="rId5"/>
+                                    <a:stretch>
+                                      <a:fillRect/>
+                                    </a:stretch>
+                                  </pic:blipFill>
+                                  <pic:spPr bwMode="auto">
+                                    <a:xfrm>
+                                      <a:off x="0" y="0"/>
+                                      <a:ext cx="3048000" cy="1905000"/>
+                                    </a:xfrm>
+                                    <a:prstGeom prst="rect">
+                                      <a:avLst/>
+                                    </a:prstGeom>
+                                  </pic:spPr>
+                                </pic:pic>
+                              </a:graphicData>
+                            </a:graphic>
+                          </wp:inline>
+                        </w:drawing>
+                      </w:r>
+                      <w:r>
+                        <w:rPr/>
+                        <w:fldChar w:fldCharType="begin"/>
+                      </w:r>
+                      <w:r>
+                        <w:rPr/>
+                        <w:instrText> SEQ Abbildung \* ARABIC </w:instrText>
+                      </w:r>
+                      <w:r>
+                        <w:rPr/>
+                        <w:fldChar w:fldCharType="separate"/>
+                      </w:r>
+                      <w:r>
+                        <w:rPr/>
+                        <w:t>4</w:t>
+                      </w:r>
+                      <w:r>
+                        <w:rPr/>
+                        <w:fldChar w:fldCharType="end"/>
+                      </w:r>
+                      <w:r>
+                        <w:rPr/>
+                        <w:t xml:space="preserve">: </w:t>
+                      </w:r>
+                      <w:r>
+                        <w:rPr>
+                          <w:rFonts w:eastAsia="Noto Serif CJK SC" w:cs="Lohit Devanagari"/>
+                          <w:i/>
+                          <w:iCs/>
+                          <w:color w:val="auto"/>
+                          <w:kern w:val="2"/>
+                          <w:sz w:val="24"/>
+                          <w:szCs w:val="24"/>
+                          <w:lang w:val="de-DE" w:eastAsia="zh-CN" w:bidi="hi-IN"/>
+                        </w:rPr>
+                        <w:t>Last</w:t>
+                      </w:r>
+                      <w:r>
+                        <w:rPr/>
+                        <w:t xml:space="preserve"> color</w:t>
+                      </w:r>
+                    </w:p>
+                  </w:txbxContent>
+                </v:textbox>
+                <w10:wrap type="square" side="largest"/>
+              </v:rect>
+            </w:pict>
+          </mc:Fallback>
+        </mc:AlternateContent>
+      </w:r>
+    </w:p>
+    <w:p>
+      <w:pPr>
+        <w:pStyle w:val="Berschrift1"/>
+        <w:numPr>
+          <w:ilvl w:val="0"/>
+          <w:numId w:val="2"/>
+        </w:numPr>
+        <w:bidi w:val="0"/>
+        <w:jc w:val="left"/>
+        <w:rPr/>
+      </w:pPr>
+      <w:r>
+        <w:rPr/>
+        <w:t>S</w:t>
+      </w:r>
+      <w:r>
+        <w:rPr/>
+        <w:t>ummary</w:t>
+      </w:r>
     </w:p>
     <w:p>
       <w:pPr>
@@ -101,114 +1003,16 @@
         <w:rPr>
           <w:rFonts w:ascii="Verdana" w:hAnsi="Verdana"/>
         </w:rPr>
-        <w:drawing>
-          <wp:anchor behindDoc="0" distT="0" distB="0" distL="0" distR="0" simplePos="0" locked="0" layoutInCell="1" allowOverlap="1" relativeHeight="2">
-            <wp:simplePos x="0" y="0"/>
-            <wp:positionH relativeFrom="column">
-              <wp:align>center</wp:align>
-            </wp:positionH>
-            <wp:positionV relativeFrom="paragraph">
-              <wp:posOffset>635</wp:posOffset>
-            </wp:positionV>
-            <wp:extent cx="6332220" cy="4044315"/>
-            <wp:effectExtent l="0" t="0" r="0" b="0"/>
-            <wp:wrapSquare wrapText="largest"/>
-            <wp:docPr id="1" name="Bild1" descr=""/>
-            <wp:cNvGraphicFramePr>
-              <a:graphicFrameLocks xmlns:a="http://schemas.openxmlformats.org/drawingml/2006/main" noChangeAspect="1"/>
-            </wp:cNvGraphicFramePr>
-            <a:graphic xmlns:a="http://schemas.openxmlformats.org/drawingml/2006/main">
-              <a:graphicData uri="http://schemas.openxmlformats.org/drawingml/2006/picture">
-                <pic:pic xmlns:pic="http://schemas.openxmlformats.org/drawingml/2006/picture">
-                  <pic:nvPicPr>
-                    <pic:cNvPr id="1" name="Bild1" descr=""/>
-                    <pic:cNvPicPr>
-                      <a:picLocks noChangeAspect="1" noChangeArrowheads="1"/>
-                    </pic:cNvPicPr>
-                  </pic:nvPicPr>
-                  <pic:blipFill>
-                    <a:blip r:embed="rId2"/>
-                    <a:stretch>
-                      <a:fillRect/>
-                    </a:stretch>
-                  </pic:blipFill>
-                  <pic:spPr bwMode="auto">
-                    <a:xfrm>
-                      <a:off x="0" y="0"/>
-                      <a:ext cx="6332220" cy="4044315"/>
-                    </a:xfrm>
-                    <a:prstGeom prst="rect">
-                      <a:avLst/>
-                    </a:prstGeom>
-                  </pic:spPr>
-                </pic:pic>
-              </a:graphicData>
-            </a:graphic>
-          </wp:anchor>
-        </w:drawing>
+        <w:t xml:space="preserve">Phasellus tincidunt mollis neque, in efficitur massa vulputate eget. Integer quis nisl tortor. Curabitur semper ex nec porttitor suscipit. Mauris feugiat quam urna, a tristique nisl commodo a. Donec dignissim faucibus sem, nec cursus odio blandit non. Morbi a lobortis mauris. Nulla condimentum malesuada sagittis. Integer convallis lacus lectus, a porttitor libero aliquet vel. Donec et orci sit amet magna mattis tempus eu non magna. Proin orci neque, facilisis a leo sed, maximus faucibus est. Aliquam dignissim nunc vel dictum tempus. Donec tempus urna non turpis lacinia tempor. </w:t>
       </w:r>
     </w:p>
     <w:p>
       <w:pPr>
-        <w:pStyle w:val="Normal"/>
-        <w:bidi w:val="0"/>
-        <w:jc w:val="left"/>
-        <w:rPr>
-          <w:rFonts w:ascii="Verdana" w:hAnsi="Verdana"/>
-        </w:rPr>
-      </w:pPr>
-      <w:r>
-        <w:rPr>
-          <w:rFonts w:ascii="Verdana" w:hAnsi="Verdana"/>
-        </w:rPr>
-      </w:r>
-    </w:p>
-    <w:p>
-      <w:pPr>
         <w:pStyle w:val="Berschrift1"/>
-        <w:bidi w:val="0"/>
-        <w:jc w:val="left"/>
-        <w:rPr/>
-      </w:pPr>
-      <w:r>
-        <w:rPr/>
-        <w:t>Summary</w:t>
-      </w:r>
-    </w:p>
-    <w:p>
-      <w:pPr>
-        <w:pStyle w:val="Normal"/>
-        <w:bidi w:val="0"/>
-        <w:jc w:val="left"/>
-        <w:rPr>
-          <w:rFonts w:ascii="Verdana" w:hAnsi="Verdana"/>
-        </w:rPr>
-      </w:pPr>
-      <w:r>
-        <w:rPr>
-          <w:rFonts w:ascii="Verdana" w:hAnsi="Verdana"/>
-        </w:rPr>
-        <w:t>...</w:t>
-      </w:r>
-    </w:p>
-    <w:p>
-      <w:pPr>
-        <w:pStyle w:val="Normal"/>
-        <w:bidi w:val="0"/>
-        <w:jc w:val="left"/>
-        <w:rPr>
-          <w:rFonts w:ascii="Verdana" w:hAnsi="Verdana"/>
-        </w:rPr>
-      </w:pPr>
-      <w:r>
-        <w:rPr>
-          <w:rFonts w:ascii="Verdana" w:hAnsi="Verdana"/>
-        </w:rPr>
-      </w:r>
-    </w:p>
-    <w:p>
-      <w:pPr>
-        <w:pStyle w:val="Berschrift1"/>
+        <w:numPr>
+          <w:ilvl w:val="0"/>
+          <w:numId w:val="2"/>
+        </w:numPr>
         <w:bidi w:val="0"/>
         <w:jc w:val="left"/>
         <w:rPr/>
@@ -241,6 +1045,7 @@
       <w:pgNumType w:fmt="decimal"/>
       <w:formProt w:val="false"/>
       <w:textDirection w:val="lrTb"/>
+      <w:docGrid w:type="default" w:linePitch="100" w:charSpace="0"/>
     </w:sectPr>
   </w:body>
 </w:document>
@@ -368,8 +1173,130 @@
       </w:pPr>
     </w:lvl>
   </w:abstractNum>
+  <w:abstractNum w:abstractNumId="2">
+    <w:lvl w:ilvl="0">
+      <w:start w:val="1"/>
+      <w:numFmt w:val="none"/>
+      <w:suff w:val="nothing"/>
+      <w:lvlText w:val=""/>
+      <w:lvlJc w:val="left"/>
+      <w:pPr>
+        <w:tabs>
+          <w:tab w:val="num" w:pos="0"/>
+        </w:tabs>
+        <w:ind w:left="0" w:hanging="0"/>
+      </w:pPr>
+    </w:lvl>
+    <w:lvl w:ilvl="1">
+      <w:start w:val="1"/>
+      <w:numFmt w:val="none"/>
+      <w:suff w:val="nothing"/>
+      <w:lvlText w:val=""/>
+      <w:lvlJc w:val="left"/>
+      <w:pPr>
+        <w:tabs>
+          <w:tab w:val="num" w:pos="0"/>
+        </w:tabs>
+        <w:ind w:left="0" w:hanging="0"/>
+      </w:pPr>
+    </w:lvl>
+    <w:lvl w:ilvl="2">
+      <w:start w:val="1"/>
+      <w:numFmt w:val="none"/>
+      <w:suff w:val="nothing"/>
+      <w:lvlText w:val=""/>
+      <w:lvlJc w:val="left"/>
+      <w:pPr>
+        <w:tabs>
+          <w:tab w:val="num" w:pos="0"/>
+        </w:tabs>
+        <w:ind w:left="0" w:hanging="0"/>
+      </w:pPr>
+    </w:lvl>
+    <w:lvl w:ilvl="3">
+      <w:start w:val="1"/>
+      <w:numFmt w:val="none"/>
+      <w:suff w:val="nothing"/>
+      <w:lvlText w:val=""/>
+      <w:lvlJc w:val="left"/>
+      <w:pPr>
+        <w:tabs>
+          <w:tab w:val="num" w:pos="0"/>
+        </w:tabs>
+        <w:ind w:left="0" w:hanging="0"/>
+      </w:pPr>
+    </w:lvl>
+    <w:lvl w:ilvl="4">
+      <w:start w:val="1"/>
+      <w:numFmt w:val="none"/>
+      <w:suff w:val="nothing"/>
+      <w:lvlText w:val=""/>
+      <w:lvlJc w:val="left"/>
+      <w:pPr>
+        <w:tabs>
+          <w:tab w:val="num" w:pos="0"/>
+        </w:tabs>
+        <w:ind w:left="0" w:hanging="0"/>
+      </w:pPr>
+    </w:lvl>
+    <w:lvl w:ilvl="5">
+      <w:start w:val="1"/>
+      <w:numFmt w:val="none"/>
+      <w:suff w:val="nothing"/>
+      <w:lvlText w:val=""/>
+      <w:lvlJc w:val="left"/>
+      <w:pPr>
+        <w:tabs>
+          <w:tab w:val="num" w:pos="0"/>
+        </w:tabs>
+        <w:ind w:left="0" w:hanging="0"/>
+      </w:pPr>
+    </w:lvl>
+    <w:lvl w:ilvl="6">
+      <w:start w:val="1"/>
+      <w:numFmt w:val="none"/>
+      <w:suff w:val="nothing"/>
+      <w:lvlText w:val=""/>
+      <w:lvlJc w:val="left"/>
+      <w:pPr>
+        <w:tabs>
+          <w:tab w:val="num" w:pos="0"/>
+        </w:tabs>
+        <w:ind w:left="0" w:hanging="0"/>
+      </w:pPr>
+    </w:lvl>
+    <w:lvl w:ilvl="7">
+      <w:start w:val="1"/>
+      <w:numFmt w:val="none"/>
+      <w:suff w:val="nothing"/>
+      <w:lvlText w:val=""/>
+      <w:lvlJc w:val="left"/>
+      <w:pPr>
+        <w:tabs>
+          <w:tab w:val="num" w:pos="0"/>
+        </w:tabs>
+        <w:ind w:left="0" w:hanging="0"/>
+      </w:pPr>
+    </w:lvl>
+    <w:lvl w:ilvl="8">
+      <w:start w:val="1"/>
+      <w:numFmt w:val="none"/>
+      <w:suff w:val="nothing"/>
+      <w:lvlText w:val=""/>
+      <w:lvlJc w:val="left"/>
+      <w:pPr>
+        <w:tabs>
+          <w:tab w:val="num" w:pos="0"/>
+        </w:tabs>
+        <w:ind w:left="0" w:hanging="0"/>
+      </w:pPr>
+    </w:lvl>
+  </w:abstractNum>
   <w:num w:numId="1">
     <w:abstractNumId w:val="1"/>
+  </w:num>
+  <w:num w:numId="2">
+    <w:abstractNumId w:val="2"/>
   </w:num>
 </w:numbering>
 </file>
@@ -381,14 +1308,12 @@
       <w:rPr>
         <w:rFonts w:ascii="Liberation Serif" w:hAnsi="Liberation Serif" w:eastAsia="Noto Serif CJK SC" w:cs="Lohit Devanagari"/>
         <w:kern w:val="2"/>
-        <w:sz w:val="24"/>
         <w:szCs w:val="24"/>
         <w:lang w:val="de-DE" w:eastAsia="zh-CN" w:bidi="hi-IN"/>
       </w:rPr>
     </w:rPrDefault>
     <w:pPrDefault>
       <w:pPr>
-        <w:widowControl/>
         <w:suppressAutoHyphens w:val="true"/>
       </w:pPr>
     </w:pPrDefault>
@@ -398,7 +1323,10 @@
     <w:qFormat/>
     <w:pPr>
       <w:widowControl/>
+      <w:suppressAutoHyphens w:val="true"/>
       <w:bidi w:val="0"/>
+      <w:spacing w:before="0" w:after="0"/>
+      <w:jc w:val="left"/>
     </w:pPr>
     <w:rPr>
       <w:rFonts w:ascii="Liberation Serif" w:hAnsi="Liberation Serif" w:eastAsia="Noto Serif CJK SC" w:cs="Lohit Devanagari"/>
@@ -502,5 +1430,19 @@
       <w:szCs w:val="56"/>
     </w:rPr>
   </w:style>
+  <w:style w:type="paragraph" w:styleId="Schaubild">
+    <w:name w:val="Schaubild"/>
+    <w:basedOn w:val="Beschriftung"/>
+    <w:qFormat/>
+    <w:pPr/>
+    <w:rPr/>
+  </w:style>
+  <w:style w:type="paragraph" w:styleId="Abbildung">
+    <w:name w:val="Abbildung"/>
+    <w:basedOn w:val="Beschriftung"/>
+    <w:qFormat/>
+    <w:pPr/>
+    <w:rPr/>
+  </w:style>
 </w:styles>
 </file>
</xml_diff>